<commit_message>
* Threw out Word. * renamed the txt and pdf files.
</commit_message>
<xml_diff>
--- a/index.docx
+++ b/index.docx
@@ -88,23 +88,6 @@
         <w:pict>
           <v:rect style="width:0;height:1.5pt" o:hralign="center" o:hrstd="t" o:hr="t"/>
         </w:pict>
-      </w:r>
-    </w:p>
-    <w:p>
-      <w:pPr>
-        <w:pStyle w:val="DefinitionTerm"/>
-      </w:pPr>
-      <w:r>
-        <w:t xml:space="preserve">postal address:</w:t>
-      </w:r>
-    </w:p>
-    <w:p>
-      <w:pPr>
-        <w:pStyle w:val="Compact"/>
-        <w:pStyle w:val="Definition"/>
-      </w:pPr>
-      <w:r>
-        <w:t xml:space="preserve">43 Koerselsebaan · 3550 Heusden-Zolder · Belgium</w:t>
       </w:r>
     </w:p>
     <w:p>
@@ -2201,7 +2184,7 @@
     </w:lvl>
   </w:abstractNum>
   <w:abstractNum w:abstractNumId="990">
-    <w:nsid w:val="36b82a06"/>
+    <w:nsid w:val="18ed6ae4"/>
     <w:multiLevelType w:val="multilevel"/>
     <w:lvl w:ilvl="0">
       <w:numFmt w:val="bullet"/>
@@ -2282,7 +2265,7 @@
     </w:lvl>
   </w:abstractNum>
   <w:abstractNum w:abstractNumId="991">
-    <w:nsid w:val="4a09b23e"/>
+    <w:nsid w:val="dedd4346"/>
     <w:multiLevelType w:val="multilevel"/>
     <w:lvl w:ilvl="0">
       <w:numFmt w:val="bullet"/>

</xml_diff>